<commit_message>
OTN article with 2 Chapters completed
</commit_message>
<xml_diff>
--- a/OTN/传送网课程论文.docx
+++ b/OTN/传送网课程论文.docx
@@ -1,6 +1,6 @@
 
 <file path=word/document.xml><?xml version="1.0" encoding="utf-8"?>
-<w:document xmlns:wpc="http://schemas.microsoft.com/office/word/2010/wordprocessingCanvas" xmlns:cx="http://schemas.microsoft.com/office/drawing/2014/chartex" xmlns:cx1="http://schemas.microsoft.com/office/drawing/2015/9/8/chartex" xmlns:cx2="http://schemas.microsoft.com/office/drawing/2015/10/21/chartex" xmlns:cx3="http://schemas.microsoft.com/office/drawing/2016/5/9/chartex" xmlns:cx4="http://schemas.microsoft.com/office/drawing/2016/5/10/chartex" xmlns:cx5="http://schemas.microsoft.com/office/drawing/2016/5/11/chartex" xmlns:mc="http://schemas.openxmlformats.org/markup-compatibility/2006" xmlns:o="urn:schemas-microsoft-com:office:office" xmlns:r="http://schemas.openxmlformats.org/officeDocument/2006/relationships" xmlns:m="http://schemas.openxmlformats.org/officeDocument/2006/math" xmlns:v="urn:schemas-microsoft-com:vml" xmlns:wp14="http://schemas.microsoft.com/office/word/2010/wordprocessingDrawing" xmlns:wp="http://schemas.openxmlformats.org/drawingml/2006/wordprocessingDrawing" xmlns:w10="urn:schemas-microsoft-com:office:word" xmlns:w="http://schemas.openxmlformats.org/wordprocessingml/2006/main" xmlns:w14="http://schemas.microsoft.com/office/word/2010/wordml" xmlns:w15="http://schemas.microsoft.com/office/word/2012/wordml" xmlns:w16se="http://schemas.microsoft.com/office/word/2015/wordml/symex" xmlns:wpg="http://schemas.microsoft.com/office/word/2010/wordprocessingGroup" xmlns:wpi="http://schemas.microsoft.com/office/word/2010/wordprocessingInk" xmlns:wne="http://schemas.microsoft.com/office/word/2006/wordml" xmlns:wps="http://schemas.microsoft.com/office/word/2010/wordprocessingShape" mc:Ignorable="w14 w15 w16se wp14">
+<w:document xmlns:wpc="http://schemas.microsoft.com/office/word/2010/wordprocessingCanvas" xmlns:cx="http://schemas.microsoft.com/office/drawing/2014/chartex" xmlns:mc="http://schemas.openxmlformats.org/markup-compatibility/2006" xmlns:o="urn:schemas-microsoft-com:office:office" xmlns:r="http://schemas.openxmlformats.org/officeDocument/2006/relationships" xmlns:m="http://schemas.openxmlformats.org/officeDocument/2006/math" xmlns:v="urn:schemas-microsoft-com:vml" xmlns:wp14="http://schemas.microsoft.com/office/word/2010/wordprocessingDrawing" xmlns:wp="http://schemas.openxmlformats.org/drawingml/2006/wordprocessingDrawing" xmlns:w10="urn:schemas-microsoft-com:office:word" xmlns:w="http://schemas.openxmlformats.org/wordprocessingml/2006/main" xmlns:w14="http://schemas.microsoft.com/office/word/2010/wordml" xmlns:w15="http://schemas.microsoft.com/office/word/2012/wordml" xmlns:w16se="http://schemas.microsoft.com/office/word/2015/wordml/symex" xmlns:wpg="http://schemas.microsoft.com/office/word/2010/wordprocessingGroup" xmlns:wpi="http://schemas.microsoft.com/office/word/2010/wordprocessingInk" xmlns:wne="http://schemas.microsoft.com/office/word/2006/wordml" xmlns:wps="http://schemas.microsoft.com/office/word/2010/wordprocessingShape" mc:Ignorable="w14 w15 w16se wp14">
   <w:body>
     <w:p>
       <w:pPr>
@@ -2598,7 +2598,7 @@
     <w:p>
       <w:pPr>
         <w:rPr>
-          <w:rFonts w:ascii="宋体" w:hAnsi="宋体" w:hint="eastAsia"/>
+          <w:rFonts w:ascii="宋体" w:hAnsi="宋体"/>
         </w:rPr>
       </w:pPr>
       <w:r>
@@ -2767,43 +2767,13 @@
         <w:rPr>
           <w:rFonts w:hint="eastAsia"/>
         </w:rPr>
-        <w:t>通信网络建设中</w:t>
-      </w:r>
-      <w:r>
-        <w:rPr>
-          <w:rFonts w:hint="eastAsia"/>
-        </w:rPr>
-        <w:t>，</w:t>
-      </w:r>
-      <w:r>
-        <w:rPr>
-          <w:rFonts w:hint="eastAsia"/>
-        </w:rPr>
-        <w:t>DWDM技术</w:t>
-      </w:r>
-      <w:r>
-        <w:rPr>
-          <w:rFonts w:hint="eastAsia"/>
-        </w:rPr>
-        <w:t>、</w:t>
-      </w:r>
-      <w:r>
-        <w:rPr>
-          <w:rFonts w:hint="eastAsia"/>
-        </w:rPr>
-        <w:t>OTN技术</w:t>
-      </w:r>
-      <w:r>
-        <w:rPr>
-          <w:rFonts w:hint="eastAsia"/>
-        </w:rPr>
-        <w:t>的不同之处比较</w:t>
-      </w:r>
-    </w:p>
-    <w:p>
-      <w:pPr>
-        <w:rPr>
-          <w:rFonts w:ascii="宋体" w:hAnsi="宋体" w:hint="eastAsia"/>
+        <w:t>通信网络建设中，DWDM技术、OTN技术的不同之处比较</w:t>
+      </w:r>
+    </w:p>
+    <w:p>
+      <w:pPr>
+        <w:rPr>
+          <w:rFonts w:ascii="宋体" w:hAnsi="宋体"/>
         </w:rPr>
       </w:pPr>
       <w:r>
@@ -2822,7 +2792,72 @@
         <w:rPr>
           <w:rFonts w:ascii="宋体" w:hAnsi="宋体" w:hint="eastAsia"/>
         </w:rPr>
-        <w:t>在当前的通信网络建设中，DWDM技术、OTN技术的应用，有相同之处，也有不同之处，在两种技术的不同之处体现在两个方面。</w:t>
+        <w:t>在当前的通信网络建设中，</w:t>
+      </w:r>
+      <w:r>
+        <w:rPr>
+          <w:rFonts w:hint="eastAsia"/>
+        </w:rPr>
+        <w:t>DWDM</w:t>
+      </w:r>
+      <w:r>
+        <w:rPr>
+          <w:rFonts w:ascii="宋体" w:hAnsi="宋体" w:hint="eastAsia"/>
+        </w:rPr>
+        <w:t>技术、</w:t>
+      </w:r>
+      <w:r>
+        <w:rPr>
+          <w:rFonts w:hint="eastAsia"/>
+        </w:rPr>
+        <w:t>OTN</w:t>
+      </w:r>
+      <w:r>
+        <w:rPr>
+          <w:rFonts w:ascii="宋体" w:hAnsi="宋体" w:hint="eastAsia"/>
+        </w:rPr>
+        <w:t>技术的应用，有相同之处，也有不同之处，在两种技术的不同之处体现在两个方面。</w:t>
+      </w:r>
+    </w:p>
+    <w:p>
+      <w:pPr>
+        <w:pStyle w:val="ad"/>
+      </w:pPr>
+      <w:r>
+        <w:rPr>
+          <w:rFonts w:hint="eastAsia"/>
+        </w:rPr>
+        <w:t>2</w:t>
+      </w:r>
+      <w:r>
+        <w:rPr>
+          <w:rFonts w:hint="eastAsia"/>
+        </w:rPr>
+        <w:t>.</w:t>
+      </w:r>
+      <w:r>
+        <w:rPr>
+          <w:rFonts w:hint="eastAsia"/>
+        </w:rPr>
+        <w:t>2</w:t>
+      </w:r>
+      <w:r>
+        <w:rPr>
+          <w:rFonts w:hint="eastAsia"/>
+        </w:rPr>
+        <w:t>.1</w:t>
+      </w:r>
+      <w:r>
+        <w:rPr>
+          <w:rFonts w:hint="eastAsia"/>
+        </w:rPr>
+        <w:t xml:space="preserve">  </w:t>
+      </w:r>
+      <w:r>
+        <w:rPr>
+          <w:rFonts w:hint="eastAsia"/>
+        </w:rPr>
+        <w:t>两种技术的信号格式不同</w:t>
       </w:r>
     </w:p>
     <w:p>
@@ -2832,6 +2867,69 @@
           <w:rFonts w:ascii="宋体" w:hAnsi="宋体"/>
         </w:rPr>
       </w:pPr>
+      <w:r>
+        <w:t>DWDM</w:t>
+      </w:r>
+      <w:r>
+        <w:rPr>
+          <w:rFonts w:ascii="宋体" w:hAnsi="宋体"/>
+        </w:rPr>
+        <w:t xml:space="preserve"> </w:t>
+      </w:r>
+      <w:r>
+        <w:rPr>
+          <w:rFonts w:ascii="宋体" w:hAnsi="宋体" w:hint="eastAsia"/>
+        </w:rPr>
+        <w:t xml:space="preserve">技术以及 </w:t>
+      </w:r>
+      <w:r>
+        <w:t>OTN</w:t>
+      </w:r>
+      <w:r>
+        <w:rPr>
+          <w:rFonts w:ascii="宋体" w:hAnsi="宋体"/>
+        </w:rPr>
+        <w:t xml:space="preserve"> </w:t>
+      </w:r>
+      <w:r>
+        <w:rPr>
+          <w:rFonts w:ascii="宋体" w:hAnsi="宋体" w:hint="eastAsia"/>
+        </w:rPr>
+        <w:t>技术在通信网络建设的过程中，有相同之处，也有不同之处，在两种通信网络建设中应用的这两种技术中，其不同之处之一，主要是信号格式的不同。与</w:t>
+      </w:r>
+      <w:r>
+        <w:t>OTN</w:t>
+      </w:r>
+      <w:r>
+        <w:rPr>
+          <w:rFonts w:ascii="宋体" w:hAnsi="宋体" w:hint="eastAsia"/>
+        </w:rPr>
+        <w:t>技术相比，</w:t>
+      </w:r>
+      <w:r>
+        <w:rPr>
+          <w:rFonts w:hint="eastAsia"/>
+        </w:rPr>
+        <w:t>DWDM</w:t>
+      </w:r>
+      <w:r>
+        <w:rPr>
+          <w:rFonts w:ascii="宋体" w:hAnsi="宋体"/>
+        </w:rPr>
+        <w:t xml:space="preserve"> </w:t>
+      </w:r>
+      <w:r>
+        <w:rPr>
+          <w:rFonts w:ascii="宋体" w:hAnsi="宋体" w:hint="eastAsia"/>
+        </w:rPr>
+        <w:t>技术没有自己的帧结构，在运行的过程中，只能将单个信号，通过波长转换器，转化成符合通信网络系统建设中，所需要的波长，再利用光学技术</w:t>
+      </w:r>
+      <w:r>
+        <w:rPr>
+          <w:rFonts w:ascii="宋体" w:hAnsi="宋体" w:hint="eastAsia"/>
+        </w:rPr>
+        <w:t>，对传输的波长进行复用。</w:t>
+      </w:r>
     </w:p>
     <w:p>
       <w:pPr>
@@ -2840,19 +2938,808 @@
           <w:rFonts w:ascii="宋体" w:hAnsi="宋体"/>
         </w:rPr>
       </w:pPr>
-    </w:p>
-    <w:p>
-      <w:pPr>
-        <w:pStyle w:val="ac"/>
-      </w:pPr>
-      <w:r>
-        <w:rPr>
-          <w:rFonts w:hint="eastAsia"/>
-        </w:rPr>
-        <w:t>3  结果</w:t>
+      <w:r>
+        <w:rPr>
+          <w:rFonts w:hint="eastAsia"/>
+        </w:rPr>
+        <w:t>OTN</w:t>
+      </w:r>
+      <w:r>
+        <w:rPr>
+          <w:rFonts w:ascii="宋体" w:hAnsi="宋体" w:hint="eastAsia"/>
+        </w:rPr>
+        <w:t>技术，有自己的帧结构，所以在运行的过程中，与</w:t>
+      </w:r>
+      <w:r>
+        <w:rPr>
+          <w:rFonts w:hint="eastAsia"/>
+        </w:rPr>
+        <w:t>DWDM</w:t>
+      </w:r>
+      <w:r>
+        <w:rPr>
+          <w:rFonts w:ascii="宋体" w:hAnsi="宋体" w:hint="eastAsia"/>
+        </w:rPr>
+        <w:t>技术相比，更加的灵活。在</w:t>
+      </w:r>
+      <w:r>
+        <w:rPr>
+          <w:rFonts w:hint="eastAsia"/>
+        </w:rPr>
+        <w:t>OTN</w:t>
+      </w:r>
+      <w:r>
+        <w:rPr>
+          <w:rFonts w:ascii="宋体" w:hAnsi="宋体" w:hint="eastAsia"/>
+        </w:rPr>
+        <w:t>技术中引入的各种技术、接口等，增加量</w:t>
+      </w:r>
+      <w:r>
+        <w:rPr>
+          <w:rFonts w:hint="eastAsia"/>
+        </w:rPr>
+        <w:t>OTN</w:t>
+      </w:r>
+      <w:r>
+        <w:rPr>
+          <w:rFonts w:ascii="宋体" w:hAnsi="宋体" w:hint="eastAsia"/>
+        </w:rPr>
+        <w:t>技术在通信网建设中的应用灵活性。在应用的过程中，</w:t>
+      </w:r>
+      <w:r>
+        <w:rPr>
+          <w:rFonts w:hint="eastAsia"/>
+        </w:rPr>
+        <w:t>OTN</w:t>
+      </w:r>
+      <w:r>
+        <w:rPr>
+          <w:rFonts w:ascii="宋体" w:hAnsi="宋体" w:hint="eastAsia"/>
+        </w:rPr>
+        <w:t>技术，通过自身的电交叉技术，实现对波长的调度。此外</w:t>
+      </w:r>
+      <w:r>
+        <w:rPr>
+          <w:rFonts w:hint="eastAsia"/>
+        </w:rPr>
+        <w:t>OTN</w:t>
+      </w:r>
+      <w:r>
+        <w:rPr>
+          <w:rFonts w:ascii="宋体" w:hAnsi="宋体" w:hint="eastAsia"/>
+        </w:rPr>
+        <w:t>技术，在应用的过程中，还可以对通信网络的电再生部分的工作性能、故障等进行监测，在故障监测、性能监测中，</w:t>
+      </w:r>
+      <w:r>
+        <w:rPr>
+          <w:rFonts w:hint="eastAsia"/>
+        </w:rPr>
+        <w:t>OTN</w:t>
+      </w:r>
+      <w:r>
+        <w:rPr>
+          <w:rFonts w:ascii="宋体" w:hAnsi="宋体" w:hint="eastAsia"/>
+        </w:rPr>
+        <w:t>技术优于</w:t>
+      </w:r>
+      <w:r>
+        <w:rPr>
+          <w:rFonts w:hint="eastAsia"/>
+        </w:rPr>
+        <w:t>DWDM</w:t>
+      </w:r>
+      <w:r>
+        <w:rPr>
+          <w:rFonts w:ascii="宋体" w:hAnsi="宋体" w:hint="eastAsia"/>
+        </w:rPr>
+        <w:t>技术。</w:t>
+      </w:r>
+    </w:p>
+    <w:p>
+      <w:pPr>
+        <w:ind w:firstLineChars="200" w:firstLine="420"/>
+        <w:rPr>
+          <w:rFonts w:ascii="宋体" w:hAnsi="宋体"/>
+        </w:rPr>
+      </w:pPr>
+      <w:r>
+        <w:rPr>
+          <w:rFonts w:ascii="宋体" w:hAnsi="宋体" w:hint="eastAsia"/>
+        </w:rPr>
+        <w:t>在通信网络系统中，信号传输的过程中，</w:t>
+      </w:r>
+      <w:r>
+        <w:rPr>
+          <w:rFonts w:hint="eastAsia"/>
+        </w:rPr>
+        <w:t>DWDM</w:t>
+      </w:r>
+      <w:r>
+        <w:rPr>
+          <w:rFonts w:ascii="宋体" w:hAnsi="宋体" w:hint="eastAsia"/>
+        </w:rPr>
+        <w:t>技术、</w:t>
+      </w:r>
+      <w:r>
+        <w:rPr>
+          <w:rFonts w:hint="eastAsia"/>
+        </w:rPr>
+        <w:t>OTN</w:t>
+      </w:r>
+      <w:r>
+        <w:rPr>
+          <w:rFonts w:ascii="宋体" w:hAnsi="宋体" w:hint="eastAsia"/>
+        </w:rPr>
+        <w:t>技术，在信号传输的过程中，在相同的载波道下，这两种技术信号传播效率不同，例如在</w:t>
+      </w:r>
+      <w:r>
+        <w:rPr>
+          <w:rFonts w:hint="eastAsia"/>
+        </w:rPr>
+        <w:t>10G</w:t>
+      </w:r>
+      <w:r>
+        <w:rPr>
+          <w:rFonts w:ascii="宋体" w:hAnsi="宋体" w:hint="eastAsia"/>
+        </w:rPr>
+        <w:t>的载波道中，</w:t>
+      </w:r>
+      <w:r>
+        <w:rPr>
+          <w:rFonts w:hint="eastAsia"/>
+        </w:rPr>
+        <w:t>DWDM</w:t>
+      </w:r>
+      <w:r>
+        <w:rPr>
+          <w:rFonts w:ascii="宋体" w:hAnsi="宋体" w:hint="eastAsia"/>
+        </w:rPr>
+        <w:t>技术的可以完成</w:t>
+      </w:r>
+      <w:r>
+        <w:rPr>
+          <w:rFonts w:hint="eastAsia"/>
+        </w:rPr>
+        <w:t>9GE</w:t>
+      </w:r>
+      <w:r>
+        <w:rPr>
+          <w:rFonts w:ascii="宋体" w:hAnsi="宋体" w:hint="eastAsia"/>
+        </w:rPr>
+        <w:t>信号的传输、发送，而</w:t>
+      </w:r>
+      <w:r>
+        <w:rPr>
+          <w:rFonts w:hint="eastAsia"/>
+        </w:rPr>
+        <w:t>OTN</w:t>
+      </w:r>
+      <w:r>
+        <w:rPr>
+          <w:rFonts w:ascii="宋体" w:hAnsi="宋体" w:hint="eastAsia"/>
+        </w:rPr>
+        <w:t>技术，只能完成</w:t>
+      </w:r>
+      <w:r>
+        <w:rPr>
+          <w:rFonts w:hint="eastAsia"/>
+        </w:rPr>
+        <w:t>8</w:t>
+      </w:r>
+      <w:r>
+        <w:rPr>
+          <w:rFonts w:ascii="宋体" w:hAnsi="宋体" w:hint="eastAsia"/>
+        </w:rPr>
+        <w:t>个</w:t>
+      </w:r>
+      <w:r>
+        <w:rPr>
+          <w:rFonts w:hint="eastAsia"/>
+        </w:rPr>
+        <w:t>GE</w:t>
+      </w:r>
+      <w:r>
+        <w:rPr>
+          <w:rFonts w:ascii="宋体" w:hAnsi="宋体" w:hint="eastAsia"/>
+        </w:rPr>
+        <w:t>信号的传输、发送。</w:t>
+      </w:r>
+    </w:p>
+    <w:p>
+      <w:pPr>
+        <w:pStyle w:val="ad"/>
+      </w:pPr>
+      <w:r>
+        <w:rPr>
+          <w:rFonts w:hint="eastAsia"/>
+        </w:rPr>
+        <w:t>2</w:t>
+      </w:r>
+      <w:r>
+        <w:rPr>
+          <w:rFonts w:hint="eastAsia"/>
+        </w:rPr>
+        <w:t>.</w:t>
+      </w:r>
+      <w:r>
+        <w:rPr>
+          <w:rFonts w:hint="eastAsia"/>
+        </w:rPr>
+        <w:t>2</w:t>
+      </w:r>
+      <w:r>
+        <w:rPr>
+          <w:rFonts w:hint="eastAsia"/>
+        </w:rPr>
+        <w:t>.2</w:t>
+      </w:r>
+      <w:r>
+        <w:rPr>
+          <w:rFonts w:hint="eastAsia"/>
+        </w:rPr>
+        <w:t xml:space="preserve">  </w:t>
+      </w:r>
+      <w:r>
+        <w:rPr>
+          <w:rFonts w:hint="eastAsia"/>
+        </w:rPr>
+        <w:t>DWDM</w:t>
+      </w:r>
+      <w:r>
+        <w:t xml:space="preserve"> </w:t>
+      </w:r>
+      <w:r>
+        <w:rPr>
+          <w:rFonts w:hint="eastAsia"/>
+        </w:rPr>
+        <w:t>技术与OTN技术，在保护方法上存在差异性</w:t>
+      </w:r>
+    </w:p>
+    <w:p>
+      <w:pPr>
+        <w:ind w:firstLineChars="200" w:firstLine="420"/>
+        <w:rPr>
+          <w:rFonts w:ascii="宋体" w:hAnsi="宋体"/>
+        </w:rPr>
+      </w:pPr>
+      <w:r>
+        <w:rPr>
+          <w:rFonts w:ascii="宋体" w:hAnsi="宋体" w:hint="eastAsia"/>
+        </w:rPr>
+        <w:t>在通信网络建设中，</w:t>
+      </w:r>
+      <w:r>
+        <w:t>DWDM</w:t>
+      </w:r>
+      <w:r>
+        <w:rPr>
+          <w:rFonts w:ascii="宋体" w:hAnsi="宋体" w:hint="eastAsia"/>
+        </w:rPr>
+        <w:t>技术的应用时间相对的长一些，而且是应用相对的广泛，在通信网络中</w:t>
+      </w:r>
+      <w:r>
+        <w:rPr>
+          <w:rFonts w:hint="eastAsia"/>
+        </w:rPr>
+        <w:t>DWDM</w:t>
+      </w:r>
+      <w:r>
+        <w:rPr>
+          <w:rFonts w:ascii="宋体" w:hAnsi="宋体" w:hint="eastAsia"/>
+        </w:rPr>
+        <w:t>技术的应用，会对光层进行保护，而在通信网络建设中，应用相对较晚的</w:t>
+      </w:r>
+      <w:r>
+        <w:rPr>
+          <w:rFonts w:hint="eastAsia"/>
+        </w:rPr>
+        <w:t>OTN</w:t>
+      </w:r>
+      <w:r>
+        <w:rPr>
+          <w:rFonts w:ascii="宋体" w:hAnsi="宋体" w:hint="eastAsia"/>
+        </w:rPr>
+        <w:t>技术，不仅可以对光层进行保护，还可以对电层进行保护。</w:t>
+      </w:r>
+    </w:p>
+    <w:p>
+      <w:pPr>
+        <w:ind w:firstLineChars="200" w:firstLine="420"/>
+        <w:rPr>
+          <w:rFonts w:ascii="宋体" w:hAnsi="宋体"/>
+        </w:rPr>
+      </w:pPr>
+      <w:r>
+        <w:rPr>
+          <w:rFonts w:ascii="宋体" w:hAnsi="宋体" w:hint="eastAsia"/>
+        </w:rPr>
+        <w:t>保护方法上存在的差异性，体现在通信网络中的</w:t>
+      </w:r>
+      <w:r>
+        <w:rPr>
+          <w:rFonts w:hint="eastAsia"/>
+        </w:rPr>
+        <w:t>6</w:t>
+      </w:r>
+      <w:r>
+        <w:rPr>
+          <w:rFonts w:ascii="宋体" w:hAnsi="宋体" w:hint="eastAsia"/>
+        </w:rPr>
+        <w:t>个保护方面：</w:t>
+      </w:r>
+    </w:p>
+    <w:p>
+      <w:pPr>
+        <w:ind w:firstLineChars="200" w:firstLine="420"/>
+        <w:rPr>
+          <w:rFonts w:ascii="宋体" w:hAnsi="宋体"/>
+        </w:rPr>
+      </w:pPr>
+      <w:r>
+        <w:rPr>
+          <w:rFonts w:ascii="宋体" w:hAnsi="宋体" w:hint="eastAsia"/>
+        </w:rPr>
+        <w:t>第一，</w:t>
+      </w:r>
+      <w:r>
+        <w:rPr>
+          <w:rFonts w:hint="eastAsia"/>
+        </w:rPr>
+        <w:t>DWDM</w:t>
+      </w:r>
+      <w:r>
+        <w:rPr>
+          <w:rFonts w:ascii="宋体" w:hAnsi="宋体" w:hint="eastAsia"/>
+        </w:rPr>
+        <w:t>技术与</w:t>
+      </w:r>
+      <w:r>
+        <w:rPr>
+          <w:rFonts w:hint="eastAsia"/>
+        </w:rPr>
+        <w:t>OTN</w:t>
+      </w:r>
+      <w:r>
+        <w:rPr>
+          <w:rFonts w:ascii="宋体" w:hAnsi="宋体" w:hint="eastAsia"/>
+        </w:rPr>
+        <w:t>技术均可以对通信网络的光线路实施保护，通过通信网络中的</w:t>
+      </w:r>
+      <w:r>
+        <w:rPr>
+          <w:rFonts w:hint="eastAsia"/>
+        </w:rPr>
+        <w:t>OLP</w:t>
+      </w:r>
+      <w:r>
+        <w:rPr>
+          <w:rFonts w:ascii="宋体" w:hAnsi="宋体" w:hint="eastAsia"/>
+        </w:rPr>
+        <w:t>盘，配合系统的保护倒换协议，在相邻的点间实施线路光纤保护。</w:t>
+      </w:r>
+    </w:p>
+    <w:p>
+      <w:pPr>
+        <w:ind w:firstLineChars="200" w:firstLine="420"/>
+        <w:rPr>
+          <w:rFonts w:ascii="宋体" w:hAnsi="宋体"/>
+        </w:rPr>
+      </w:pPr>
+      <w:r>
+        <w:rPr>
+          <w:rFonts w:ascii="宋体" w:hAnsi="宋体" w:hint="eastAsia"/>
+        </w:rPr>
+        <w:t>第二，</w:t>
+      </w:r>
+      <w:r>
+        <w:rPr>
+          <w:rFonts w:hint="eastAsia"/>
+        </w:rPr>
+        <w:t>DWDM</w:t>
+      </w:r>
+      <w:r>
+        <w:rPr>
+          <w:rFonts w:ascii="宋体" w:hAnsi="宋体" w:hint="eastAsia"/>
+        </w:rPr>
+        <w:t>技术以</w:t>
+      </w:r>
+      <w:r>
+        <w:rPr>
+          <w:rFonts w:hint="eastAsia"/>
+        </w:rPr>
+        <w:t>OTN</w:t>
+      </w:r>
+      <w:r>
+        <w:rPr>
+          <w:rFonts w:ascii="宋体" w:hAnsi="宋体" w:hint="eastAsia"/>
+        </w:rPr>
+        <w:t>技术，均可以实现光复用段的</w:t>
+      </w:r>
+      <w:r>
+        <w:rPr>
+          <w:rFonts w:hint="eastAsia"/>
+        </w:rPr>
+        <w:t>1+1</w:t>
+      </w:r>
+      <w:r>
+        <w:rPr>
+          <w:rFonts w:ascii="宋体" w:hAnsi="宋体" w:hint="eastAsia"/>
+        </w:rPr>
+        <w:t>保护，通过系统的并发选</w:t>
+      </w:r>
+      <w:r>
+        <w:rPr>
+          <w:rFonts w:ascii="宋体" w:hAnsi="宋体" w:hint="eastAsia"/>
+        </w:rPr>
+        <w:lastRenderedPageBreak/>
+        <w:t>收功能，对网络系统中的复用</w:t>
+      </w:r>
+      <w:r>
+        <w:rPr>
+          <w:rFonts w:ascii="宋体" w:hAnsi="宋体" w:hint="eastAsia"/>
+        </w:rPr>
+        <w:t>段层进行保护，但是在保护的过程中，需要使用两个相同的光缆路径，以及光波放大系统。</w:t>
+      </w:r>
+    </w:p>
+    <w:p>
+      <w:pPr>
+        <w:ind w:firstLineChars="200" w:firstLine="420"/>
+        <w:rPr>
+          <w:rFonts w:ascii="宋体" w:hAnsi="宋体"/>
+        </w:rPr>
+      </w:pPr>
+      <w:r>
+        <w:rPr>
+          <w:rFonts w:ascii="宋体" w:hAnsi="宋体" w:hint="eastAsia"/>
+        </w:rPr>
+        <w:t>第三，</w:t>
+      </w:r>
+      <w:r>
+        <w:rPr>
+          <w:rFonts w:hint="eastAsia"/>
+        </w:rPr>
+        <w:t>DWDM</w:t>
+      </w:r>
+      <w:r>
+        <w:rPr>
+          <w:rFonts w:ascii="宋体" w:hAnsi="宋体" w:hint="eastAsia"/>
+        </w:rPr>
+        <w:t>技术与</w:t>
+      </w:r>
+      <w:r>
+        <w:rPr>
+          <w:rFonts w:hint="eastAsia"/>
+        </w:rPr>
+        <w:t>OTN</w:t>
+      </w:r>
+      <w:r>
+        <w:rPr>
+          <w:rFonts w:ascii="宋体" w:hAnsi="宋体" w:hint="eastAsia"/>
+        </w:rPr>
+        <w:t>技术，均可以对光通道实施保护，但是这两种技术的保护方式不同，分为线路侧保护、客户侧保护，而且两种技术发送信号的并发参考点不同。</w:t>
+      </w:r>
+    </w:p>
+    <w:p>
+      <w:pPr>
+        <w:ind w:firstLineChars="200" w:firstLine="420"/>
+        <w:rPr>
+          <w:rFonts w:ascii="宋体" w:hAnsi="宋体"/>
+        </w:rPr>
+      </w:pPr>
+      <w:r>
+        <w:rPr>
+          <w:rFonts w:ascii="宋体" w:hAnsi="宋体" w:hint="eastAsia"/>
+        </w:rPr>
+        <w:t>第四，</w:t>
+      </w:r>
+      <w:r>
+        <w:rPr>
+          <w:rFonts w:hint="eastAsia"/>
+        </w:rPr>
+        <w:t>OTN</w:t>
+      </w:r>
+      <w:r>
+        <w:rPr>
+          <w:rFonts w:ascii="宋体" w:hAnsi="宋体" w:hint="eastAsia"/>
+        </w:rPr>
+        <w:t>技术支持</w:t>
+      </w:r>
+      <w:r>
+        <w:rPr>
+          <w:rFonts w:hint="eastAsia"/>
+        </w:rPr>
+        <w:t>OCh</w:t>
+      </w:r>
+      <w:r>
+        <w:rPr>
+          <w:rFonts w:ascii="宋体" w:hAnsi="宋体"/>
+        </w:rPr>
+        <w:t xml:space="preserve"> </w:t>
+      </w:r>
+      <w:r>
+        <w:rPr>
+          <w:rFonts w:hint="eastAsia"/>
+        </w:rPr>
+        <w:t>1</w:t>
+      </w:r>
+      <w:r>
+        <w:t>+1</w:t>
+      </w:r>
+      <w:r>
+        <w:rPr>
+          <w:rFonts w:ascii="宋体" w:hAnsi="宋体" w:hint="eastAsia"/>
+        </w:rPr>
+        <w:t>保护，但是</w:t>
+      </w:r>
+      <w:r>
+        <w:rPr>
+          <w:rFonts w:hint="eastAsia"/>
+        </w:rPr>
+        <w:t>DWD</w:t>
       </w:r>
       <w:bookmarkStart w:id="0" w:name="_GoBack"/>
       <w:bookmarkEnd w:id="0"/>
+      <w:r>
+        <w:rPr>
+          <w:rFonts w:hint="eastAsia"/>
+        </w:rPr>
+        <w:t>M</w:t>
+      </w:r>
+      <w:r>
+        <w:rPr>
+          <w:rFonts w:ascii="宋体" w:hAnsi="宋体" w:hint="eastAsia"/>
+        </w:rPr>
+        <w:t>技术不支持，</w:t>
+      </w:r>
+      <w:r>
+        <w:rPr>
+          <w:rFonts w:hint="eastAsia"/>
+        </w:rPr>
+        <w:t>OTN</w:t>
+      </w:r>
+      <w:r>
+        <w:rPr>
+          <w:rFonts w:ascii="宋体" w:hAnsi="宋体" w:hint="eastAsia"/>
+        </w:rPr>
+        <w:t>技术使用自身具备的光交叉功能，对信号传输中的单个通道进行</w:t>
+      </w:r>
+      <w:r>
+        <w:rPr>
+          <w:rFonts w:hint="eastAsia"/>
+        </w:rPr>
+        <w:t>ODU</w:t>
+      </w:r>
+      <w:r>
+        <w:t>k</w:t>
+      </w:r>
+      <w:r>
+        <w:rPr>
+          <w:rFonts w:ascii="宋体" w:hAnsi="宋体"/>
+        </w:rPr>
+        <w:t xml:space="preserve"> </w:t>
+      </w:r>
+      <w:r>
+        <w:t>1+1</w:t>
+      </w:r>
+      <w:r>
+        <w:rPr>
+          <w:rFonts w:ascii="宋体" w:hAnsi="宋体" w:hint="eastAsia"/>
+        </w:rPr>
+        <w:t>保护。</w:t>
+      </w:r>
+    </w:p>
+    <w:p>
+      <w:pPr>
+        <w:ind w:firstLineChars="200" w:firstLine="420"/>
+        <w:rPr>
+          <w:rFonts w:ascii="宋体" w:hAnsi="宋体"/>
+        </w:rPr>
+      </w:pPr>
+      <w:r>
+        <w:rPr>
+          <w:rFonts w:ascii="宋体" w:hAnsi="宋体" w:hint="eastAsia"/>
+        </w:rPr>
+        <w:t>第五，</w:t>
+      </w:r>
+      <w:r>
+        <w:rPr>
+          <w:rFonts w:hint="eastAsia"/>
+        </w:rPr>
+        <w:t>OTN</w:t>
+      </w:r>
+      <w:r>
+        <w:rPr>
+          <w:rFonts w:ascii="宋体" w:hAnsi="宋体" w:hint="eastAsia"/>
+        </w:rPr>
+        <w:t>技术可以实施</w:t>
+      </w:r>
+      <w:r>
+        <w:rPr>
+          <w:rFonts w:hint="eastAsia"/>
+        </w:rPr>
+        <w:t>ODUk1+1</w:t>
+      </w:r>
+      <w:r>
+        <w:rPr>
+          <w:rFonts w:ascii="宋体" w:hAnsi="宋体" w:hint="eastAsia"/>
+        </w:rPr>
+        <w:t>保护，而</w:t>
+      </w:r>
+      <w:r>
+        <w:rPr>
+          <w:rFonts w:hint="eastAsia"/>
+        </w:rPr>
+        <w:t>DWDM</w:t>
+      </w:r>
+      <w:r>
+        <w:rPr>
+          <w:rFonts w:ascii="宋体" w:hAnsi="宋体" w:hint="eastAsia"/>
+        </w:rPr>
+        <w:t>技术不支持。</w:t>
+      </w:r>
+      <w:r>
+        <w:rPr>
+          <w:rFonts w:hint="eastAsia"/>
+        </w:rPr>
+        <w:t>OTN</w:t>
+      </w:r>
+      <w:r>
+        <w:rPr>
+          <w:rFonts w:ascii="宋体" w:hAnsi="宋体" w:hint="eastAsia"/>
+        </w:rPr>
+        <w:t>技术利用自身的电交叉功能，进行</w:t>
+      </w:r>
+      <w:r>
+        <w:rPr>
+          <w:rFonts w:hint="eastAsia"/>
+        </w:rPr>
+        <w:t>ODUk</w:t>
+      </w:r>
+      <w:r>
+        <w:rPr>
+          <w:rFonts w:ascii="宋体" w:hAnsi="宋体"/>
+        </w:rPr>
+        <w:t xml:space="preserve"> </w:t>
+      </w:r>
+      <w:r>
+        <w:rPr>
+          <w:rFonts w:hint="eastAsia"/>
+        </w:rPr>
+        <w:t>1+1</w:t>
+      </w:r>
+      <w:r>
+        <w:rPr>
+          <w:rFonts w:ascii="宋体" w:hAnsi="宋体"/>
+        </w:rPr>
+        <w:t xml:space="preserve"> </w:t>
+      </w:r>
+      <w:r>
+        <w:rPr>
+          <w:rFonts w:ascii="宋体" w:hAnsi="宋体" w:hint="eastAsia"/>
+        </w:rPr>
+        <w:t>保护。</w:t>
+      </w:r>
+    </w:p>
+    <w:p>
+      <w:pPr>
+        <w:ind w:firstLineChars="200" w:firstLine="420"/>
+        <w:rPr>
+          <w:rFonts w:ascii="宋体" w:hAnsi="宋体" w:hint="eastAsia"/>
+        </w:rPr>
+      </w:pPr>
+      <w:r>
+        <w:rPr>
+          <w:rFonts w:ascii="宋体" w:hAnsi="宋体" w:hint="eastAsia"/>
+        </w:rPr>
+        <w:t>第六，</w:t>
+      </w:r>
+      <w:r>
+        <w:rPr>
+          <w:rFonts w:hint="eastAsia"/>
+        </w:rPr>
+        <w:t>OTN</w:t>
+      </w:r>
+      <w:r>
+        <w:rPr>
+          <w:rFonts w:ascii="宋体" w:hAnsi="宋体" w:hint="eastAsia"/>
+        </w:rPr>
+        <w:t>技术支持</w:t>
+      </w:r>
+      <w:r>
+        <w:rPr>
+          <w:rFonts w:hint="eastAsia"/>
+        </w:rPr>
+        <w:t>ODU</w:t>
+      </w:r>
+      <w:r>
+        <w:t>kRing</w:t>
+      </w:r>
+      <w:r>
+        <w:rPr>
+          <w:rFonts w:ascii="宋体" w:hAnsi="宋体"/>
+        </w:rPr>
+        <w:t xml:space="preserve"> </w:t>
+      </w:r>
+      <w:r>
+        <w:rPr>
+          <w:rFonts w:ascii="宋体" w:hAnsi="宋体" w:hint="eastAsia"/>
+        </w:rPr>
+        <w:t>保护，而</w:t>
+      </w:r>
+      <w:r>
+        <w:rPr>
+          <w:rFonts w:hint="eastAsia"/>
+        </w:rPr>
+        <w:t>DWDM</w:t>
+      </w:r>
+      <w:r>
+        <w:rPr>
+          <w:rFonts w:ascii="宋体" w:hAnsi="宋体" w:hint="eastAsia"/>
+        </w:rPr>
+        <w:t>技术不支持。在</w:t>
+      </w:r>
+      <w:r>
+        <w:rPr>
+          <w:rFonts w:hint="eastAsia"/>
+        </w:rPr>
+        <w:t>OTN</w:t>
+      </w:r>
+      <w:r>
+        <w:rPr>
+          <w:rFonts w:ascii="宋体" w:hAnsi="宋体" w:hint="eastAsia"/>
+        </w:rPr>
+        <w:t>技术工作的过程中，会使用电交叉功能，在</w:t>
+      </w:r>
+      <w:r>
+        <w:rPr>
+          <w:rFonts w:hint="eastAsia"/>
+        </w:rPr>
+        <w:t>ODU</w:t>
+      </w:r>
+      <w:r>
+        <w:t>k</w:t>
+      </w:r>
+      <w:r>
+        <w:rPr>
+          <w:rFonts w:ascii="宋体" w:hAnsi="宋体" w:hint="eastAsia"/>
+        </w:rPr>
+        <w:t>的基础上实施环网保护。</w:t>
+      </w:r>
+    </w:p>
+    <w:p>
+      <w:pPr>
+        <w:ind w:firstLineChars="200" w:firstLine="420"/>
+        <w:rPr>
+          <w:rFonts w:ascii="宋体" w:hAnsi="宋体"/>
+        </w:rPr>
+      </w:pPr>
+    </w:p>
+    <w:p>
+      <w:pPr>
+        <w:ind w:firstLineChars="200" w:firstLine="420"/>
+        <w:rPr>
+          <w:rFonts w:ascii="宋体" w:hAnsi="宋体" w:hint="eastAsia"/>
+        </w:rPr>
+      </w:pPr>
+    </w:p>
+    <w:p>
+      <w:pPr>
+        <w:ind w:firstLineChars="200" w:firstLine="420"/>
+        <w:rPr>
+          <w:rFonts w:ascii="宋体" w:hAnsi="宋体"/>
+        </w:rPr>
+      </w:pPr>
+    </w:p>
+    <w:p>
+      <w:pPr>
+        <w:pStyle w:val="ac"/>
+      </w:pPr>
+      <w:r>
+        <w:rPr>
+          <w:rFonts w:hint="eastAsia"/>
+        </w:rPr>
+        <w:t>3  结果</w:t>
+      </w:r>
     </w:p>
     <w:p>
       <w:pPr>
@@ -2986,7 +3873,7 @@
 </file>
 
 <file path=word/endnotes.xml><?xml version="1.0" encoding="utf-8"?>
-<w:endnotes xmlns:wpc="http://schemas.microsoft.com/office/word/2010/wordprocessingCanvas" xmlns:cx="http://schemas.microsoft.com/office/drawing/2014/chartex" xmlns:cx1="http://schemas.microsoft.com/office/drawing/2015/9/8/chartex" xmlns:cx2="http://schemas.microsoft.com/office/drawing/2015/10/21/chartex" xmlns:cx3="http://schemas.microsoft.com/office/drawing/2016/5/9/chartex" xmlns:cx4="http://schemas.microsoft.com/office/drawing/2016/5/10/chartex" xmlns:cx5="http://schemas.microsoft.com/office/drawing/2016/5/11/chartex" xmlns:mc="http://schemas.openxmlformats.org/markup-compatibility/2006" xmlns:o="urn:schemas-microsoft-com:office:office" xmlns:r="http://schemas.openxmlformats.org/officeDocument/2006/relationships" xmlns:m="http://schemas.openxmlformats.org/officeDocument/2006/math" xmlns:v="urn:schemas-microsoft-com:vml" xmlns:wp14="http://schemas.microsoft.com/office/word/2010/wordprocessingDrawing" xmlns:wp="http://schemas.openxmlformats.org/drawingml/2006/wordprocessingDrawing" xmlns:w10="urn:schemas-microsoft-com:office:word" xmlns:w="http://schemas.openxmlformats.org/wordprocessingml/2006/main" xmlns:w14="http://schemas.microsoft.com/office/word/2010/wordml" xmlns:w15="http://schemas.microsoft.com/office/word/2012/wordml" xmlns:w16se="http://schemas.microsoft.com/office/word/2015/wordml/symex" xmlns:wpg="http://schemas.microsoft.com/office/word/2010/wordprocessingGroup" xmlns:wpi="http://schemas.microsoft.com/office/word/2010/wordprocessingInk" xmlns:wne="http://schemas.microsoft.com/office/word/2006/wordml" xmlns:wps="http://schemas.microsoft.com/office/word/2010/wordprocessingShape" mc:Ignorable="w14 w15 w16se wp14">
+<w:endnotes xmlns:wpc="http://schemas.microsoft.com/office/word/2010/wordprocessingCanvas" xmlns:cx="http://schemas.microsoft.com/office/drawing/2014/chartex" xmlns:mc="http://schemas.openxmlformats.org/markup-compatibility/2006" xmlns:o="urn:schemas-microsoft-com:office:office" xmlns:r="http://schemas.openxmlformats.org/officeDocument/2006/relationships" xmlns:m="http://schemas.openxmlformats.org/officeDocument/2006/math" xmlns:v="urn:schemas-microsoft-com:vml" xmlns:wp14="http://schemas.microsoft.com/office/word/2010/wordprocessingDrawing" xmlns:wp="http://schemas.openxmlformats.org/drawingml/2006/wordprocessingDrawing" xmlns:w10="urn:schemas-microsoft-com:office:word" xmlns:w="http://schemas.openxmlformats.org/wordprocessingml/2006/main" xmlns:w14="http://schemas.microsoft.com/office/word/2010/wordml" xmlns:w15="http://schemas.microsoft.com/office/word/2012/wordml" xmlns:w16se="http://schemas.microsoft.com/office/word/2015/wordml/symex" xmlns:wpg="http://schemas.microsoft.com/office/word/2010/wordprocessingGroup" xmlns:wpi="http://schemas.microsoft.com/office/word/2010/wordprocessingInk" xmlns:wne="http://schemas.microsoft.com/office/word/2006/wordml" xmlns:wps="http://schemas.microsoft.com/office/word/2010/wordprocessingShape" mc:Ignorable="w14 w15 w16se wp14">
   <w:endnote w:type="separator" w:id="-1">
     <w:p>
       <w:r>
@@ -3005,7 +3892,7 @@
 </file>
 
 <file path=word/footnotes.xml><?xml version="1.0" encoding="utf-8"?>
-<w:footnotes xmlns:wpc="http://schemas.microsoft.com/office/word/2010/wordprocessingCanvas" xmlns:cx="http://schemas.microsoft.com/office/drawing/2014/chartex" xmlns:cx1="http://schemas.microsoft.com/office/drawing/2015/9/8/chartex" xmlns:cx2="http://schemas.microsoft.com/office/drawing/2015/10/21/chartex" xmlns:cx3="http://schemas.microsoft.com/office/drawing/2016/5/9/chartex" xmlns:cx4="http://schemas.microsoft.com/office/drawing/2016/5/10/chartex" xmlns:cx5="http://schemas.microsoft.com/office/drawing/2016/5/11/chartex" xmlns:mc="http://schemas.openxmlformats.org/markup-compatibility/2006" xmlns:o="urn:schemas-microsoft-com:office:office" xmlns:r="http://schemas.openxmlformats.org/officeDocument/2006/relationships" xmlns:m="http://schemas.openxmlformats.org/officeDocument/2006/math" xmlns:v="urn:schemas-microsoft-com:vml" xmlns:wp14="http://schemas.microsoft.com/office/word/2010/wordprocessingDrawing" xmlns:wp="http://schemas.openxmlformats.org/drawingml/2006/wordprocessingDrawing" xmlns:w10="urn:schemas-microsoft-com:office:word" xmlns:w="http://schemas.openxmlformats.org/wordprocessingml/2006/main" xmlns:w14="http://schemas.microsoft.com/office/word/2010/wordml" xmlns:w15="http://schemas.microsoft.com/office/word/2012/wordml" xmlns:w16se="http://schemas.microsoft.com/office/word/2015/wordml/symex" xmlns:wpg="http://schemas.microsoft.com/office/word/2010/wordprocessingGroup" xmlns:wpi="http://schemas.microsoft.com/office/word/2010/wordprocessingInk" xmlns:wne="http://schemas.microsoft.com/office/word/2006/wordml" xmlns:wps="http://schemas.microsoft.com/office/word/2010/wordprocessingShape" mc:Ignorable="w14 w15 w16se wp14">
+<w:footnotes xmlns:wpc="http://schemas.microsoft.com/office/word/2010/wordprocessingCanvas" xmlns:cx="http://schemas.microsoft.com/office/drawing/2014/chartex" xmlns:mc="http://schemas.openxmlformats.org/markup-compatibility/2006" xmlns:o="urn:schemas-microsoft-com:office:office" xmlns:r="http://schemas.openxmlformats.org/officeDocument/2006/relationships" xmlns:m="http://schemas.openxmlformats.org/officeDocument/2006/math" xmlns:v="urn:schemas-microsoft-com:vml" xmlns:wp14="http://schemas.microsoft.com/office/word/2010/wordprocessingDrawing" xmlns:wp="http://schemas.openxmlformats.org/drawingml/2006/wordprocessingDrawing" xmlns:w10="urn:schemas-microsoft-com:office:word" xmlns:w="http://schemas.openxmlformats.org/wordprocessingml/2006/main" xmlns:w14="http://schemas.microsoft.com/office/word/2010/wordml" xmlns:w15="http://schemas.microsoft.com/office/word/2012/wordml" xmlns:w16se="http://schemas.microsoft.com/office/word/2015/wordml/symex" xmlns:wpg="http://schemas.microsoft.com/office/word/2010/wordprocessingGroup" xmlns:wpi="http://schemas.microsoft.com/office/word/2010/wordprocessingInk" xmlns:wne="http://schemas.microsoft.com/office/word/2006/wordml" xmlns:wps="http://schemas.microsoft.com/office/word/2010/wordprocessingShape" mc:Ignorable="w14 w15 w16se wp14">
   <w:footnote w:type="separator" w:id="-1">
     <w:p>
       <w:r>
@@ -3024,7 +3911,7 @@
 </file>
 
 <file path=word/numbering.xml><?xml version="1.0" encoding="utf-8"?>
-<w:numbering xmlns:wpc="http://schemas.microsoft.com/office/word/2010/wordprocessingCanvas" xmlns:cx="http://schemas.microsoft.com/office/drawing/2014/chartex" xmlns:cx1="http://schemas.microsoft.com/office/drawing/2015/9/8/chartex" xmlns:cx2="http://schemas.microsoft.com/office/drawing/2015/10/21/chartex" xmlns:cx3="http://schemas.microsoft.com/office/drawing/2016/5/9/chartex" xmlns:cx4="http://schemas.microsoft.com/office/drawing/2016/5/10/chartex" xmlns:cx5="http://schemas.microsoft.com/office/drawing/2016/5/11/chartex" xmlns:mc="http://schemas.openxmlformats.org/markup-compatibility/2006" xmlns:o="urn:schemas-microsoft-com:office:office" xmlns:r="http://schemas.openxmlformats.org/officeDocument/2006/relationships" xmlns:m="http://schemas.openxmlformats.org/officeDocument/2006/math" xmlns:v="urn:schemas-microsoft-com:vml" xmlns:wp14="http://schemas.microsoft.com/office/word/2010/wordprocessingDrawing" xmlns:wp="http://schemas.openxmlformats.org/drawingml/2006/wordprocessingDrawing" xmlns:w10="urn:schemas-microsoft-com:office:word" xmlns:w="http://schemas.openxmlformats.org/wordprocessingml/2006/main" xmlns:w14="http://schemas.microsoft.com/office/word/2010/wordml" xmlns:w15="http://schemas.microsoft.com/office/word/2012/wordml" xmlns:w16se="http://schemas.microsoft.com/office/word/2015/wordml/symex" xmlns:wpg="http://schemas.microsoft.com/office/word/2010/wordprocessingGroup" xmlns:wpi="http://schemas.microsoft.com/office/word/2010/wordprocessingInk" xmlns:wne="http://schemas.microsoft.com/office/word/2006/wordml" xmlns:wps="http://schemas.microsoft.com/office/word/2010/wordprocessingShape" mc:Ignorable="w14 w15 w16se wp14">
+<w:numbering xmlns:wpc="http://schemas.microsoft.com/office/word/2010/wordprocessingCanvas" xmlns:cx="http://schemas.microsoft.com/office/drawing/2014/chartex" xmlns:mc="http://schemas.openxmlformats.org/markup-compatibility/2006" xmlns:o="urn:schemas-microsoft-com:office:office" xmlns:r="http://schemas.openxmlformats.org/officeDocument/2006/relationships" xmlns:m="http://schemas.openxmlformats.org/officeDocument/2006/math" xmlns:v="urn:schemas-microsoft-com:vml" xmlns:wp14="http://schemas.microsoft.com/office/word/2010/wordprocessingDrawing" xmlns:wp="http://schemas.openxmlformats.org/drawingml/2006/wordprocessingDrawing" xmlns:w10="urn:schemas-microsoft-com:office:word" xmlns:w="http://schemas.openxmlformats.org/wordprocessingml/2006/main" xmlns:w14="http://schemas.microsoft.com/office/word/2010/wordml" xmlns:w15="http://schemas.microsoft.com/office/word/2012/wordml" xmlns:w16se="http://schemas.microsoft.com/office/word/2015/wordml/symex" xmlns:wpg="http://schemas.microsoft.com/office/word/2010/wordprocessingGroup" xmlns:wpi="http://schemas.microsoft.com/office/word/2010/wordprocessingInk" xmlns:wne="http://schemas.microsoft.com/office/word/2006/wordml" xmlns:wps="http://schemas.microsoft.com/office/word/2010/wordprocessingShape" mc:Ignorable="w14 w15 w16se wp14">
   <w:abstractNum w:abstractNumId="0" w15:restartNumberingAfterBreak="0">
     <w:nsid w:val="26541455"/>
     <w:multiLevelType w:val="hybridMultilevel"/>
@@ -3689,7 +4576,7 @@
     </w:rPrDefault>
     <w:pPrDefault/>
   </w:docDefaults>
-  <w:latentStyles w:defLockedState="0" w:defUIPriority="0" w:defSemiHidden="0" w:defUnhideWhenUsed="0" w:defQFormat="0" w:count="374">
+  <w:latentStyles w:defLockedState="0" w:defUIPriority="0" w:defSemiHidden="0" w:defUnhideWhenUsed="0" w:defQFormat="0" w:count="371">
     <w:lsdException w:name="Normal" w:qFormat="1"/>
     <w:lsdException w:name="heading 1" w:qFormat="1"/>
     <w:lsdException w:name="heading 2" w:semiHidden="1" w:unhideWhenUsed="1" w:qFormat="1"/>
@@ -3706,6 +4593,7 @@
     <w:lsdException w:name="Strong" w:qFormat="1"/>
     <w:lsdException w:name="Emphasis" w:qFormat="1"/>
     <w:lsdException w:name="HTML Sample" w:semiHidden="1" w:unhideWhenUsed="1"/>
+    <w:lsdException w:name="Normal Table" w:semiHidden="1" w:unhideWhenUsed="1"/>
     <w:lsdException w:name="Outline List 1" w:semiHidden="1" w:unhideWhenUsed="1"/>
     <w:lsdException w:name="Outline List 2" w:semiHidden="1" w:unhideWhenUsed="1"/>
     <w:lsdException w:name="Outline List 3" w:semiHidden="1" w:unhideWhenUsed="1"/>
@@ -3748,6 +4636,7 @@
     <w:lsdException w:name="Table Professional" w:semiHidden="1" w:unhideWhenUsed="1"/>
     <w:lsdException w:name="Table Subtle 1" w:semiHidden="1" w:unhideWhenUsed="1"/>
     <w:lsdException w:name="Table Subtle 2" w:semiHidden="1" w:unhideWhenUsed="1"/>
+    <w:lsdException w:name="Table Web 1" w:semiHidden="1" w:unhideWhenUsed="1"/>
     <w:lsdException w:name="Table Web 2" w:semiHidden="1" w:unhideWhenUsed="1"/>
     <w:lsdException w:name="Table Web 3" w:semiHidden="1" w:unhideWhenUsed="1"/>
     <w:lsdException w:name="Table Theme" w:semiHidden="1" w:unhideWhenUsed="1"/>
@@ -3966,9 +4855,6 @@
     <w:lsdException w:name="List Table 5 Dark Accent 6" w:uiPriority="50"/>
     <w:lsdException w:name="List Table 6 Colorful Accent 6" w:uiPriority="51"/>
     <w:lsdException w:name="List Table 7 Colorful Accent 6" w:uiPriority="52"/>
-    <w:lsdException w:name="Mention" w:semiHidden="1" w:uiPriority="99" w:unhideWhenUsed="1"/>
-    <w:lsdException w:name="Smart Hyperlink" w:semiHidden="1" w:uiPriority="99" w:unhideWhenUsed="1"/>
-    <w:lsdException w:name="Hashtag" w:semiHidden="1" w:uiPriority="99" w:unhideWhenUsed="1"/>
   </w:latentStyles>
   <w:style w:type="paragraph" w:default="1" w:styleId="a">
     <w:name w:val="Normal"/>

</xml_diff>

<commit_message>
OTN article with 3 Chapters completed
</commit_message>
<xml_diff>
--- a/OTN/传送网课程论文.docx
+++ b/OTN/传送网课程论文.docx
@@ -3475,296 +3475,262 @@
         <w:rPr>
           <w:rFonts w:hint="eastAsia"/>
         </w:rPr>
-        <w:t>DWD</w:t>
-      </w:r>
+        <w:t>DWDM</w:t>
+      </w:r>
+      <w:r>
+        <w:rPr>
+          <w:rFonts w:ascii="宋体" w:hAnsi="宋体" w:hint="eastAsia"/>
+        </w:rPr>
+        <w:t>技术不支持，</w:t>
+      </w:r>
+      <w:r>
+        <w:rPr>
+          <w:rFonts w:hint="eastAsia"/>
+        </w:rPr>
+        <w:t>OTN</w:t>
+      </w:r>
+      <w:r>
+        <w:rPr>
+          <w:rFonts w:ascii="宋体" w:hAnsi="宋体" w:hint="eastAsia"/>
+        </w:rPr>
+        <w:t>技术使用自身具备的光交叉功能，对信号传输中的单个通道进行</w:t>
+      </w:r>
+      <w:r>
+        <w:rPr>
+          <w:rFonts w:hint="eastAsia"/>
+        </w:rPr>
+        <w:t>ODU</w:t>
+      </w:r>
+      <w:r>
+        <w:t>k</w:t>
+      </w:r>
+      <w:r>
+        <w:rPr>
+          <w:rFonts w:ascii="宋体" w:hAnsi="宋体"/>
+        </w:rPr>
+        <w:t xml:space="preserve"> </w:t>
+      </w:r>
+      <w:r>
+        <w:t>1+1</w:t>
+      </w:r>
+      <w:r>
+        <w:rPr>
+          <w:rFonts w:ascii="宋体" w:hAnsi="宋体" w:hint="eastAsia"/>
+        </w:rPr>
+        <w:t>保护。</w:t>
+      </w:r>
+    </w:p>
+    <w:p>
+      <w:pPr>
+        <w:ind w:firstLineChars="200" w:firstLine="420"/>
+        <w:rPr>
+          <w:rFonts w:ascii="宋体" w:hAnsi="宋体"/>
+        </w:rPr>
+      </w:pPr>
+      <w:r>
+        <w:rPr>
+          <w:rFonts w:ascii="宋体" w:hAnsi="宋体" w:hint="eastAsia"/>
+        </w:rPr>
+        <w:t>第五，</w:t>
+      </w:r>
+      <w:r>
+        <w:rPr>
+          <w:rFonts w:hint="eastAsia"/>
+        </w:rPr>
+        <w:t>OTN</w:t>
+      </w:r>
+      <w:r>
+        <w:rPr>
+          <w:rFonts w:ascii="宋体" w:hAnsi="宋体" w:hint="eastAsia"/>
+        </w:rPr>
+        <w:t>技术可以实施</w:t>
+      </w:r>
+      <w:r>
+        <w:rPr>
+          <w:rFonts w:hint="eastAsia"/>
+        </w:rPr>
+        <w:t>ODUk1+1</w:t>
+      </w:r>
+      <w:r>
+        <w:rPr>
+          <w:rFonts w:ascii="宋体" w:hAnsi="宋体" w:hint="eastAsia"/>
+        </w:rPr>
+        <w:t>保护，而</w:t>
+      </w:r>
+      <w:r>
+        <w:rPr>
+          <w:rFonts w:hint="eastAsia"/>
+        </w:rPr>
+        <w:t>DWDM</w:t>
+      </w:r>
+      <w:r>
+        <w:rPr>
+          <w:rFonts w:ascii="宋体" w:hAnsi="宋体" w:hint="eastAsia"/>
+        </w:rPr>
+        <w:t>技术不支持。</w:t>
+      </w:r>
+      <w:r>
+        <w:rPr>
+          <w:rFonts w:hint="eastAsia"/>
+        </w:rPr>
+        <w:t>OTN</w:t>
+      </w:r>
+      <w:r>
+        <w:rPr>
+          <w:rFonts w:ascii="宋体" w:hAnsi="宋体" w:hint="eastAsia"/>
+        </w:rPr>
+        <w:t>技术利用自身的电交叉功能，进行</w:t>
+      </w:r>
+      <w:r>
+        <w:rPr>
+          <w:rFonts w:hint="eastAsia"/>
+        </w:rPr>
+        <w:t>ODUk</w:t>
+      </w:r>
+      <w:r>
+        <w:rPr>
+          <w:rFonts w:ascii="宋体" w:hAnsi="宋体"/>
+        </w:rPr>
+        <w:t xml:space="preserve"> </w:t>
+      </w:r>
+      <w:r>
+        <w:rPr>
+          <w:rFonts w:hint="eastAsia"/>
+        </w:rPr>
+        <w:t>1+1</w:t>
+      </w:r>
+      <w:r>
+        <w:rPr>
+          <w:rFonts w:ascii="宋体" w:hAnsi="宋体"/>
+        </w:rPr>
+        <w:t xml:space="preserve"> </w:t>
+      </w:r>
+      <w:r>
+        <w:rPr>
+          <w:rFonts w:ascii="宋体" w:hAnsi="宋体" w:hint="eastAsia"/>
+        </w:rPr>
+        <w:t>保护。</w:t>
+      </w:r>
+    </w:p>
+    <w:p>
+      <w:pPr>
+        <w:ind w:firstLineChars="200" w:firstLine="420"/>
+        <w:rPr>
+          <w:rFonts w:ascii="宋体" w:hAnsi="宋体" w:hint="eastAsia"/>
+        </w:rPr>
+      </w:pPr>
+      <w:r>
+        <w:rPr>
+          <w:rFonts w:ascii="宋体" w:hAnsi="宋体" w:hint="eastAsia"/>
+        </w:rPr>
+        <w:t>第六，</w:t>
+      </w:r>
+      <w:r>
+        <w:rPr>
+          <w:rFonts w:hint="eastAsia"/>
+        </w:rPr>
+        <w:t>OTN</w:t>
+      </w:r>
+      <w:r>
+        <w:rPr>
+          <w:rFonts w:ascii="宋体" w:hAnsi="宋体" w:hint="eastAsia"/>
+        </w:rPr>
+        <w:t>技术支持</w:t>
+      </w:r>
+      <w:r>
+        <w:rPr>
+          <w:rFonts w:hint="eastAsia"/>
+        </w:rPr>
+        <w:t>ODU</w:t>
+      </w:r>
+      <w:r>
+        <w:t>kRing</w:t>
+      </w:r>
+      <w:r>
+        <w:rPr>
+          <w:rFonts w:ascii="宋体" w:hAnsi="宋体"/>
+        </w:rPr>
+        <w:t xml:space="preserve"> </w:t>
+      </w:r>
+      <w:r>
+        <w:rPr>
+          <w:rFonts w:ascii="宋体" w:hAnsi="宋体" w:hint="eastAsia"/>
+        </w:rPr>
+        <w:t>保护，而</w:t>
+      </w:r>
+      <w:r>
+        <w:rPr>
+          <w:rFonts w:hint="eastAsia"/>
+        </w:rPr>
+        <w:t>DWDM</w:t>
+      </w:r>
+      <w:r>
+        <w:rPr>
+          <w:rFonts w:ascii="宋体" w:hAnsi="宋体" w:hint="eastAsia"/>
+        </w:rPr>
+        <w:t>技术不支持。在</w:t>
+      </w:r>
+      <w:r>
+        <w:rPr>
+          <w:rFonts w:hint="eastAsia"/>
+        </w:rPr>
+        <w:t>OTN</w:t>
+      </w:r>
+      <w:r>
+        <w:rPr>
+          <w:rFonts w:ascii="宋体" w:hAnsi="宋体" w:hint="eastAsia"/>
+        </w:rPr>
+        <w:t>技术工作的过程中，会使用电交叉功能，在</w:t>
+      </w:r>
+      <w:r>
+        <w:rPr>
+          <w:rFonts w:hint="eastAsia"/>
+        </w:rPr>
+        <w:t>ODU</w:t>
+      </w:r>
+      <w:r>
+        <w:t>k</w:t>
+      </w:r>
+      <w:r>
+        <w:rPr>
+          <w:rFonts w:ascii="宋体" w:hAnsi="宋体" w:hint="eastAsia"/>
+        </w:rPr>
+        <w:t>的基础上实施环网保护。</w:t>
+      </w:r>
+    </w:p>
+    <w:p>
+      <w:pPr>
+        <w:ind w:firstLineChars="200" w:firstLine="420"/>
+        <w:rPr>
+          <w:rFonts w:ascii="宋体" w:hAnsi="宋体"/>
+        </w:rPr>
+      </w:pPr>
+    </w:p>
+    <w:p>
+      <w:pPr>
+        <w:pStyle w:val="ac"/>
+      </w:pPr>
+      <w:r>
+        <w:rPr>
+          <w:rFonts w:hint="eastAsia"/>
+        </w:rPr>
+        <w:t>三、小结</w:t>
+      </w:r>
+    </w:p>
+    <w:p>
+      <w:pPr>
+        <w:ind w:firstLineChars="200" w:firstLine="420"/>
+        <w:rPr>
+          <w:rFonts w:ascii="宋体" w:hAnsi="宋体" w:hint="eastAsia"/>
+        </w:rPr>
+      </w:pPr>
       <w:bookmarkStart w:id="0" w:name="_GoBack"/>
       <w:bookmarkEnd w:id="0"/>
       <w:r>
         <w:rPr>
-          <w:rFonts w:hint="eastAsia"/>
-        </w:rPr>
-        <w:t>M</w:t>
-      </w:r>
-      <w:r>
-        <w:rPr>
-          <w:rFonts w:ascii="宋体" w:hAnsi="宋体" w:hint="eastAsia"/>
-        </w:rPr>
-        <w:t>技术不支持，</w:t>
-      </w:r>
-      <w:r>
-        <w:rPr>
-          <w:rFonts w:hint="eastAsia"/>
-        </w:rPr>
-        <w:t>OTN</w:t>
-      </w:r>
-      <w:r>
-        <w:rPr>
-          <w:rFonts w:ascii="宋体" w:hAnsi="宋体" w:hint="eastAsia"/>
-        </w:rPr>
-        <w:t>技术使用自身具备的光交叉功能，对信号传输中的单个通道进行</w:t>
-      </w:r>
-      <w:r>
-        <w:rPr>
-          <w:rFonts w:hint="eastAsia"/>
-        </w:rPr>
-        <w:t>ODU</w:t>
-      </w:r>
-      <w:r>
-        <w:t>k</w:t>
-      </w:r>
-      <w:r>
-        <w:rPr>
-          <w:rFonts w:ascii="宋体" w:hAnsi="宋体"/>
-        </w:rPr>
-        <w:t xml:space="preserve"> </w:t>
-      </w:r>
-      <w:r>
-        <w:t>1+1</w:t>
-      </w:r>
-      <w:r>
-        <w:rPr>
-          <w:rFonts w:ascii="宋体" w:hAnsi="宋体" w:hint="eastAsia"/>
-        </w:rPr>
-        <w:t>保护。</w:t>
-      </w:r>
-    </w:p>
-    <w:p>
-      <w:pPr>
-        <w:ind w:firstLineChars="200" w:firstLine="420"/>
-        <w:rPr>
-          <w:rFonts w:ascii="宋体" w:hAnsi="宋体"/>
-        </w:rPr>
-      </w:pPr>
-      <w:r>
-        <w:rPr>
-          <w:rFonts w:ascii="宋体" w:hAnsi="宋体" w:hint="eastAsia"/>
-        </w:rPr>
-        <w:t>第五，</w:t>
-      </w:r>
-      <w:r>
-        <w:rPr>
-          <w:rFonts w:hint="eastAsia"/>
-        </w:rPr>
-        <w:t>OTN</w:t>
-      </w:r>
-      <w:r>
-        <w:rPr>
-          <w:rFonts w:ascii="宋体" w:hAnsi="宋体" w:hint="eastAsia"/>
-        </w:rPr>
-        <w:t>技术可以实施</w:t>
-      </w:r>
-      <w:r>
-        <w:rPr>
-          <w:rFonts w:hint="eastAsia"/>
-        </w:rPr>
-        <w:t>ODUk1+1</w:t>
-      </w:r>
-      <w:r>
-        <w:rPr>
-          <w:rFonts w:ascii="宋体" w:hAnsi="宋体" w:hint="eastAsia"/>
-        </w:rPr>
-        <w:t>保护，而</w:t>
-      </w:r>
-      <w:r>
-        <w:rPr>
-          <w:rFonts w:hint="eastAsia"/>
-        </w:rPr>
-        <w:t>DWDM</w:t>
-      </w:r>
-      <w:r>
-        <w:rPr>
-          <w:rFonts w:ascii="宋体" w:hAnsi="宋体" w:hint="eastAsia"/>
-        </w:rPr>
-        <w:t>技术不支持。</w:t>
-      </w:r>
-      <w:r>
-        <w:rPr>
-          <w:rFonts w:hint="eastAsia"/>
-        </w:rPr>
-        <w:t>OTN</w:t>
-      </w:r>
-      <w:r>
-        <w:rPr>
-          <w:rFonts w:ascii="宋体" w:hAnsi="宋体" w:hint="eastAsia"/>
-        </w:rPr>
-        <w:t>技术利用自身的电交叉功能，进行</w:t>
-      </w:r>
-      <w:r>
-        <w:rPr>
-          <w:rFonts w:hint="eastAsia"/>
-        </w:rPr>
-        <w:t>ODUk</w:t>
-      </w:r>
-      <w:r>
-        <w:rPr>
-          <w:rFonts w:ascii="宋体" w:hAnsi="宋体"/>
-        </w:rPr>
-        <w:t xml:space="preserve"> </w:t>
-      </w:r>
-      <w:r>
-        <w:rPr>
-          <w:rFonts w:hint="eastAsia"/>
-        </w:rPr>
-        <w:t>1+1</w:t>
-      </w:r>
-      <w:r>
-        <w:rPr>
-          <w:rFonts w:ascii="宋体" w:hAnsi="宋体"/>
-        </w:rPr>
-        <w:t xml:space="preserve"> </w:t>
-      </w:r>
-      <w:r>
-        <w:rPr>
-          <w:rFonts w:ascii="宋体" w:hAnsi="宋体" w:hint="eastAsia"/>
-        </w:rPr>
-        <w:t>保护。</w:t>
-      </w:r>
-    </w:p>
-    <w:p>
-      <w:pPr>
-        <w:ind w:firstLineChars="200" w:firstLine="420"/>
-        <w:rPr>
-          <w:rFonts w:ascii="宋体" w:hAnsi="宋体" w:hint="eastAsia"/>
-        </w:rPr>
-      </w:pPr>
-      <w:r>
-        <w:rPr>
-          <w:rFonts w:ascii="宋体" w:hAnsi="宋体" w:hint="eastAsia"/>
-        </w:rPr>
-        <w:t>第六，</w:t>
-      </w:r>
-      <w:r>
-        <w:rPr>
-          <w:rFonts w:hint="eastAsia"/>
-        </w:rPr>
-        <w:t>OTN</w:t>
-      </w:r>
-      <w:r>
-        <w:rPr>
-          <w:rFonts w:ascii="宋体" w:hAnsi="宋体" w:hint="eastAsia"/>
-        </w:rPr>
-        <w:t>技术支持</w:t>
-      </w:r>
-      <w:r>
-        <w:rPr>
-          <w:rFonts w:hint="eastAsia"/>
-        </w:rPr>
-        <w:t>ODU</w:t>
-      </w:r>
-      <w:r>
-        <w:t>kRing</w:t>
-      </w:r>
-      <w:r>
-        <w:rPr>
-          <w:rFonts w:ascii="宋体" w:hAnsi="宋体"/>
-        </w:rPr>
-        <w:t xml:space="preserve"> </w:t>
-      </w:r>
-      <w:r>
-        <w:rPr>
-          <w:rFonts w:ascii="宋体" w:hAnsi="宋体" w:hint="eastAsia"/>
-        </w:rPr>
-        <w:t>保护，而</w:t>
-      </w:r>
-      <w:r>
-        <w:rPr>
-          <w:rFonts w:hint="eastAsia"/>
-        </w:rPr>
-        <w:t>DWDM</w:t>
-      </w:r>
-      <w:r>
-        <w:rPr>
-          <w:rFonts w:ascii="宋体" w:hAnsi="宋体" w:hint="eastAsia"/>
-        </w:rPr>
-        <w:t>技术不支持。在</w:t>
-      </w:r>
-      <w:r>
-        <w:rPr>
-          <w:rFonts w:hint="eastAsia"/>
-        </w:rPr>
-        <w:t>OTN</w:t>
-      </w:r>
-      <w:r>
-        <w:rPr>
-          <w:rFonts w:ascii="宋体" w:hAnsi="宋体" w:hint="eastAsia"/>
-        </w:rPr>
-        <w:t>技术工作的过程中，会使用电交叉功能，在</w:t>
-      </w:r>
-      <w:r>
-        <w:rPr>
-          <w:rFonts w:hint="eastAsia"/>
-        </w:rPr>
-        <w:t>ODU</w:t>
-      </w:r>
-      <w:r>
-        <w:t>k</w:t>
-      </w:r>
-      <w:r>
-        <w:rPr>
-          <w:rFonts w:ascii="宋体" w:hAnsi="宋体" w:hint="eastAsia"/>
-        </w:rPr>
-        <w:t>的基础上实施环网保护。</w:t>
-      </w:r>
-    </w:p>
-    <w:p>
-      <w:pPr>
-        <w:ind w:firstLineChars="200" w:firstLine="420"/>
-        <w:rPr>
-          <w:rFonts w:ascii="宋体" w:hAnsi="宋体"/>
-        </w:rPr>
-      </w:pPr>
-    </w:p>
-    <w:p>
-      <w:pPr>
-        <w:ind w:firstLineChars="200" w:firstLine="420"/>
-        <w:rPr>
-          <w:rFonts w:ascii="宋体" w:hAnsi="宋体" w:hint="eastAsia"/>
-        </w:rPr>
-      </w:pPr>
-    </w:p>
-    <w:p>
-      <w:pPr>
-        <w:ind w:firstLineChars="200" w:firstLine="420"/>
-        <w:rPr>
-          <w:rFonts w:ascii="宋体" w:hAnsi="宋体"/>
-        </w:rPr>
-      </w:pPr>
-    </w:p>
-    <w:p>
-      <w:pPr>
-        <w:pStyle w:val="ac"/>
-      </w:pPr>
-      <w:r>
-        <w:rPr>
-          <w:rFonts w:hint="eastAsia"/>
-        </w:rPr>
-        <w:t>3  结果</w:t>
-      </w:r>
-    </w:p>
-    <w:p>
-      <w:pPr>
-        <w:ind w:firstLineChars="200" w:firstLine="420"/>
-        <w:rPr>
-          <w:rFonts w:ascii="宋体" w:hAnsi="宋体"/>
-        </w:rPr>
-      </w:pPr>
-      <w:r>
-        <w:rPr>
-          <w:rFonts w:ascii="宋体" w:hAnsi="宋体"/>
-        </w:rPr>
-        <w:fldChar w:fldCharType="begin"/>
-      </w:r>
-      <w:r>
-        <w:rPr>
-          <w:rFonts w:ascii="宋体" w:hAnsi="宋体"/>
-        </w:rPr>
-        <w:instrText xml:space="preserve"> MACROBUTTON  AcceptAllChangesShown [单击此处添加结果内容] </w:instrText>
-      </w:r>
-      <w:r>
-        <w:rPr>
-          <w:rFonts w:ascii="宋体" w:hAnsi="宋体"/>
-        </w:rPr>
-        <w:fldChar w:fldCharType="end"/>
+          <w:rFonts w:ascii="宋体" w:hAnsi="宋体" w:hint="eastAsia"/>
+        </w:rPr>
+        <w:t>随着科学技术的发展，在通信网络建设中DWDM技术作为应用最为广泛的一种技术，在应用的过程中，灵活性交叉等缺点和不足需要完善，OTN技术作为以DWDM技术为基础的一种技术，在通信网络建设中的应用，需要将DEDM技术与OTN技术有效的结合，提高通信网络建设的质量，实现建设目标。</w:t>
       </w:r>
     </w:p>
     <w:p>

</xml_diff>